<commit_message>
Updated email for resume
</commit_message>
<xml_diff>
--- a/Doc/DataModeller/Data_Modeller.docx
+++ b/Doc/DataModeller/Data_Modeller.docx
@@ -1,6 +1,6 @@
 
 <file path=word/document.xml><?xml version="1.0" encoding="utf-8"?>
-<w:document xmlns:wpc="http://schemas.microsoft.com/office/word/2010/wordprocessingCanvas" xmlns:cx="http://schemas.microsoft.com/office/drawing/2014/chartex" xmlns:cx1="http://schemas.microsoft.com/office/drawing/2015/9/8/chartex" xmlns:cx2="http://schemas.microsoft.com/office/drawing/2015/10/21/chartex" xmlns:cx3="http://schemas.microsoft.com/office/drawing/2016/5/9/chartex" xmlns:cx4="http://schemas.microsoft.com/office/drawing/2016/5/10/chartex" xmlns:cx5="http://schemas.microsoft.com/office/drawing/2016/5/11/chartex" xmlns:cx6="http://schemas.microsoft.com/office/drawing/2016/5/12/chartex" xmlns:cx7="http://schemas.microsoft.com/office/drawing/2016/5/13/chartex" xmlns:cx8="http://schemas.microsoft.com/office/drawing/2016/5/14/chartex" xmlns:mc="http://schemas.openxmlformats.org/markup-compatibility/2006" xmlns:aink="http://schemas.microsoft.com/office/drawing/2016/ink" xmlns:am3d="http://schemas.microsoft.com/office/drawing/2017/model3d" xmlns:o="urn:schemas-microsoft-com:office:office" xmlns:r="http://schemas.openxmlformats.org/officeDocument/2006/relationships" xmlns:m="http://schemas.openxmlformats.org/officeDocument/2006/math" xmlns:v="urn:schemas-microsoft-com:vml" xmlns:wp14="http://schemas.microsoft.com/office/word/2010/wordprocessingDrawing" xmlns:wp="http://schemas.openxmlformats.org/drawingml/2006/wordprocessingDrawing" xmlns:w10="urn:schemas-microsoft-com:office:word" xmlns:w="http://schemas.openxmlformats.org/wordprocessingml/2006/main" xmlns:w14="http://schemas.microsoft.com/office/word/2010/wordml" xmlns:w15="http://schemas.microsoft.com/office/word/2012/wordml" xmlns:w16cex="http://schemas.microsoft.com/office/word/2018/wordml/cex" xmlns:w16cid="http://schemas.microsoft.com/office/word/2016/wordml/cid" xmlns:w16="http://schemas.microsoft.com/office/word/2018/wordml" xmlns:w16sdtdh="http://schemas.microsoft.com/office/word/2020/wordml/sdtdatahash" xmlns:w16se="http://schemas.microsoft.com/office/word/2015/wordml/symex" xmlns:wpg="http://schemas.microsoft.com/office/word/2010/wordprocessingGroup" xmlns:wpi="http://schemas.microsoft.com/office/word/2010/wordprocessingInk" xmlns:wne="http://schemas.microsoft.com/office/word/2006/wordml" xmlns:wps="http://schemas.microsoft.com/office/word/2010/wordprocessingShape" mc:Ignorable="w14 w15 w16se w16cid w16 w16cex w16sdtdh wp14">
+<w:document xmlns:wpc="http://schemas.microsoft.com/office/word/2010/wordprocessingCanvas" xmlns:cx="http://schemas.microsoft.com/office/drawing/2014/chartex" xmlns:cx1="http://schemas.microsoft.com/office/drawing/2015/9/8/chartex" xmlns:cx2="http://schemas.microsoft.com/office/drawing/2015/10/21/chartex" xmlns:cx3="http://schemas.microsoft.com/office/drawing/2016/5/9/chartex" xmlns:cx4="http://schemas.microsoft.com/office/drawing/2016/5/10/chartex" xmlns:cx5="http://schemas.microsoft.com/office/drawing/2016/5/11/chartex" xmlns:cx6="http://schemas.microsoft.com/office/drawing/2016/5/12/chartex" xmlns:cx7="http://schemas.microsoft.com/office/drawing/2016/5/13/chartex" xmlns:cx8="http://schemas.microsoft.com/office/drawing/2016/5/14/chartex" xmlns:mc="http://schemas.openxmlformats.org/markup-compatibility/2006" xmlns:aink="http://schemas.microsoft.com/office/drawing/2016/ink" xmlns:am3d="http://schemas.microsoft.com/office/drawing/2017/model3d" xmlns:o="urn:schemas-microsoft-com:office:office" xmlns:oel="http://schemas.microsoft.com/office/2019/extlst" xmlns:r="http://schemas.openxmlformats.org/officeDocument/2006/relationships" xmlns:m="http://schemas.openxmlformats.org/officeDocument/2006/math" xmlns:v="urn:schemas-microsoft-com:vml" xmlns:wp14="http://schemas.microsoft.com/office/word/2010/wordprocessingDrawing" xmlns:wp="http://schemas.openxmlformats.org/drawingml/2006/wordprocessingDrawing" xmlns:w10="urn:schemas-microsoft-com:office:word" xmlns:w="http://schemas.openxmlformats.org/wordprocessingml/2006/main" xmlns:w14="http://schemas.microsoft.com/office/word/2010/wordml" xmlns:w15="http://schemas.microsoft.com/office/word/2012/wordml" xmlns:w16cex="http://schemas.microsoft.com/office/word/2018/wordml/cex" xmlns:w16cid="http://schemas.microsoft.com/office/word/2016/wordml/cid" xmlns:w16="http://schemas.microsoft.com/office/word/2018/wordml" xmlns:w16du="http://schemas.microsoft.com/office/word/2023/wordml/word16du" xmlns:w16sdtdh="http://schemas.microsoft.com/office/word/2020/wordml/sdtdatahash" xmlns:w16sdtfl="http://schemas.microsoft.com/office/word/2024/wordml/sdtformatlock" xmlns:w16se="http://schemas.microsoft.com/office/word/2015/wordml/symex" xmlns:wpg="http://schemas.microsoft.com/office/word/2010/wordprocessingGroup" xmlns:wpi="http://schemas.microsoft.com/office/word/2010/wordprocessingInk" xmlns:wne="http://schemas.microsoft.com/office/word/2006/wordml" xmlns:wps="http://schemas.microsoft.com/office/word/2010/wordprocessingShape" mc:Ignorable="w14 w15 w16se w16cid w16 w16cex w16sdtdh w16sdtfl w16du wp14">
   <w:body>
     <w:p>
       <w:pPr>
@@ -84,41 +84,32 @@
           <w:sz w:val="22"/>
           <w:szCs w:val="20"/>
         </w:rPr>
-        <w:t>9369</w:t>
-      </w:r>
-      <w:r>
-        <w:rPr>
-          <w:rFonts w:ascii="Calibri" w:hAnsi="Calibri" w:cs="Calibri"/>
-          <w:sz w:val="28"/>
-          <w:szCs w:val="22"/>
-        </w:rPr>
-        <w:t xml:space="preserve"> </w:t>
-      </w:r>
-      <w:r>
-        <w:rPr>
-          <w:rFonts w:ascii="Calibri" w:hAnsi="Calibri" w:cs="Calibri"/>
-          <w:sz w:val="21"/>
-          <w:szCs w:val="21"/>
-        </w:rPr>
-        <w:t xml:space="preserve">| </w:t>
+        <w:t>936</w:t>
+      </w:r>
+      <w:r>
+        <w:rPr>
+          <w:rFonts w:ascii="Calibri" w:hAnsi="Calibri" w:cs="Calibri"/>
+          <w:sz w:val="22"/>
+          <w:szCs w:val="20"/>
+        </w:rPr>
+        <w:t xml:space="preserve">0 | </w:t>
       </w:r>
       <w:hyperlink r:id="rId8" w:history="1">
         <w:r>
           <w:rPr>
             <w:rStyle w:val="Hyperlink"/>
             <w:rFonts w:ascii="Calibri" w:hAnsi="Calibri" w:cs="Calibri"/>
-            <w:color w:val="4472C4" w:themeColor="accent1"/>
             <w:sz w:val="22"/>
-            <w:szCs w:val="22"/>
+            <w:szCs w:val="20"/>
           </w:rPr>
-          <w:t>wesleylau.wcl@gmail.com</w:t>
+          <w:t>wesley.lau@proton.me</w:t>
         </w:r>
       </w:hyperlink>
       <w:r>
         <w:rPr>
           <w:rFonts w:ascii="Calibri" w:hAnsi="Calibri" w:cs="Calibri"/>
-          <w:sz w:val="22"/>
-          <w:szCs w:val="22"/>
+          <w:sz w:val="21"/>
+          <w:szCs w:val="21"/>
         </w:rPr>
         <w:t xml:space="preserve"> </w:t>
       </w:r>
@@ -147,7 +138,37 @@
             <w:szCs w:val="22"/>
             <w:u w:val="single"/>
           </w:rPr>
-          <w:t>LinkedIn</w:t>
+          <w:t>Link</w:t>
+        </w:r>
+        <w:r>
+          <w:rPr>
+            <w:rFonts w:ascii="Calibri" w:eastAsia="Roboto Light" w:hAnsi="Calibri" w:cs="Calibri"/>
+            <w:color w:val="4472C4" w:themeColor="accent1"/>
+            <w:sz w:val="22"/>
+            <w:szCs w:val="22"/>
+            <w:u w:val="single"/>
+          </w:rPr>
+          <w:t>e</w:t>
+        </w:r>
+        <w:r>
+          <w:rPr>
+            <w:rFonts w:ascii="Calibri" w:eastAsia="Roboto Light" w:hAnsi="Calibri" w:cs="Calibri"/>
+            <w:color w:val="4472C4" w:themeColor="accent1"/>
+            <w:sz w:val="22"/>
+            <w:szCs w:val="22"/>
+            <w:u w:val="single"/>
+          </w:rPr>
+          <w:t>d</w:t>
+        </w:r>
+        <w:r>
+          <w:rPr>
+            <w:rFonts w:ascii="Calibri" w:eastAsia="Roboto Light" w:hAnsi="Calibri" w:cs="Calibri"/>
+            <w:color w:val="4472C4" w:themeColor="accent1"/>
+            <w:sz w:val="22"/>
+            <w:szCs w:val="22"/>
+            <w:u w:val="single"/>
+          </w:rPr>
+          <w:t>In</w:t>
         </w:r>
       </w:hyperlink>
     </w:p>
@@ -1690,7 +1711,7 @@
 </file>
 
 <file path=word/endnotes.xml><?xml version="1.0" encoding="utf-8"?>
-<w:endnotes xmlns:wpc="http://schemas.microsoft.com/office/word/2010/wordprocessingCanvas" xmlns:cx="http://schemas.microsoft.com/office/drawing/2014/chartex" xmlns:cx1="http://schemas.microsoft.com/office/drawing/2015/9/8/chartex" xmlns:cx2="http://schemas.microsoft.com/office/drawing/2015/10/21/chartex" xmlns:cx3="http://schemas.microsoft.com/office/drawing/2016/5/9/chartex" xmlns:cx4="http://schemas.microsoft.com/office/drawing/2016/5/10/chartex" xmlns:cx5="http://schemas.microsoft.com/office/drawing/2016/5/11/chartex" xmlns:cx6="http://schemas.microsoft.com/office/drawing/2016/5/12/chartex" xmlns:cx7="http://schemas.microsoft.com/office/drawing/2016/5/13/chartex" xmlns:cx8="http://schemas.microsoft.com/office/drawing/2016/5/14/chartex" xmlns:mc="http://schemas.openxmlformats.org/markup-compatibility/2006" xmlns:aink="http://schemas.microsoft.com/office/drawing/2016/ink" xmlns:am3d="http://schemas.microsoft.com/office/drawing/2017/model3d" xmlns:o="urn:schemas-microsoft-com:office:office" xmlns:r="http://schemas.openxmlformats.org/officeDocument/2006/relationships" xmlns:m="http://schemas.openxmlformats.org/officeDocument/2006/math" xmlns:v="urn:schemas-microsoft-com:vml" xmlns:wp14="http://schemas.microsoft.com/office/word/2010/wordprocessingDrawing" xmlns:wp="http://schemas.openxmlformats.org/drawingml/2006/wordprocessingDrawing" xmlns:w10="urn:schemas-microsoft-com:office:word" xmlns:w="http://schemas.openxmlformats.org/wordprocessingml/2006/main" xmlns:w14="http://schemas.microsoft.com/office/word/2010/wordml" xmlns:w15="http://schemas.microsoft.com/office/word/2012/wordml" xmlns:w16cex="http://schemas.microsoft.com/office/word/2018/wordml/cex" xmlns:w16cid="http://schemas.microsoft.com/office/word/2016/wordml/cid" xmlns:w16="http://schemas.microsoft.com/office/word/2018/wordml" xmlns:w16sdtdh="http://schemas.microsoft.com/office/word/2020/wordml/sdtdatahash" xmlns:w16se="http://schemas.microsoft.com/office/word/2015/wordml/symex" xmlns:wpg="http://schemas.microsoft.com/office/word/2010/wordprocessingGroup" xmlns:wpi="http://schemas.microsoft.com/office/word/2010/wordprocessingInk" xmlns:wne="http://schemas.microsoft.com/office/word/2006/wordml" xmlns:wps="http://schemas.microsoft.com/office/word/2010/wordprocessingShape" mc:Ignorable="w14 w15 w16se w16cid w16 w16cex w16sdtdh wp14">
+<w:endnotes xmlns:wpc="http://schemas.microsoft.com/office/word/2010/wordprocessingCanvas" xmlns:cx="http://schemas.microsoft.com/office/drawing/2014/chartex" xmlns:cx1="http://schemas.microsoft.com/office/drawing/2015/9/8/chartex" xmlns:cx2="http://schemas.microsoft.com/office/drawing/2015/10/21/chartex" xmlns:cx3="http://schemas.microsoft.com/office/drawing/2016/5/9/chartex" xmlns:cx4="http://schemas.microsoft.com/office/drawing/2016/5/10/chartex" xmlns:cx5="http://schemas.microsoft.com/office/drawing/2016/5/11/chartex" xmlns:cx6="http://schemas.microsoft.com/office/drawing/2016/5/12/chartex" xmlns:cx7="http://schemas.microsoft.com/office/drawing/2016/5/13/chartex" xmlns:cx8="http://schemas.microsoft.com/office/drawing/2016/5/14/chartex" xmlns:mc="http://schemas.openxmlformats.org/markup-compatibility/2006" xmlns:aink="http://schemas.microsoft.com/office/drawing/2016/ink" xmlns:am3d="http://schemas.microsoft.com/office/drawing/2017/model3d" xmlns:o="urn:schemas-microsoft-com:office:office" xmlns:oel="http://schemas.microsoft.com/office/2019/extlst" xmlns:r="http://schemas.openxmlformats.org/officeDocument/2006/relationships" xmlns:m="http://schemas.openxmlformats.org/officeDocument/2006/math" xmlns:v="urn:schemas-microsoft-com:vml" xmlns:wp14="http://schemas.microsoft.com/office/word/2010/wordprocessingDrawing" xmlns:wp="http://schemas.openxmlformats.org/drawingml/2006/wordprocessingDrawing" xmlns:w10="urn:schemas-microsoft-com:office:word" xmlns:w="http://schemas.openxmlformats.org/wordprocessingml/2006/main" xmlns:w14="http://schemas.microsoft.com/office/word/2010/wordml" xmlns:w15="http://schemas.microsoft.com/office/word/2012/wordml" xmlns:w16cex="http://schemas.microsoft.com/office/word/2018/wordml/cex" xmlns:w16cid="http://schemas.microsoft.com/office/word/2016/wordml/cid" xmlns:w16="http://schemas.microsoft.com/office/word/2018/wordml" xmlns:w16du="http://schemas.microsoft.com/office/word/2023/wordml/word16du" xmlns:w16sdtdh="http://schemas.microsoft.com/office/word/2020/wordml/sdtdatahash" xmlns:w16sdtfl="http://schemas.microsoft.com/office/word/2024/wordml/sdtformatlock" xmlns:w16se="http://schemas.microsoft.com/office/word/2015/wordml/symex" xmlns:wpg="http://schemas.microsoft.com/office/word/2010/wordprocessingGroup" xmlns:wpi="http://schemas.microsoft.com/office/word/2010/wordprocessingInk" xmlns:wne="http://schemas.microsoft.com/office/word/2006/wordml" xmlns:wps="http://schemas.microsoft.com/office/word/2010/wordprocessingShape" mc:Ignorable="w14 w15 w16se w16cid w16 w16cex w16sdtdh w16sdtfl w16du wp14">
   <w:endnote w:type="separator" w:id="-1">
     <w:p>
       <w:r>
@@ -1709,7 +1730,7 @@
 </file>
 
 <file path=word/footer1.xml><?xml version="1.0" encoding="utf-8"?>
-<w:ftr xmlns:wpc="http://schemas.microsoft.com/office/word/2010/wordprocessingCanvas" xmlns:cx="http://schemas.microsoft.com/office/drawing/2014/chartex" xmlns:cx1="http://schemas.microsoft.com/office/drawing/2015/9/8/chartex" xmlns:cx2="http://schemas.microsoft.com/office/drawing/2015/10/21/chartex" xmlns:cx3="http://schemas.microsoft.com/office/drawing/2016/5/9/chartex" xmlns:cx4="http://schemas.microsoft.com/office/drawing/2016/5/10/chartex" xmlns:cx5="http://schemas.microsoft.com/office/drawing/2016/5/11/chartex" xmlns:cx6="http://schemas.microsoft.com/office/drawing/2016/5/12/chartex" xmlns:cx7="http://schemas.microsoft.com/office/drawing/2016/5/13/chartex" xmlns:cx8="http://schemas.microsoft.com/office/drawing/2016/5/14/chartex" xmlns:mc="http://schemas.openxmlformats.org/markup-compatibility/2006" xmlns:aink="http://schemas.microsoft.com/office/drawing/2016/ink" xmlns:am3d="http://schemas.microsoft.com/office/drawing/2017/model3d" xmlns:o="urn:schemas-microsoft-com:office:office" xmlns:r="http://schemas.openxmlformats.org/officeDocument/2006/relationships" xmlns:m="http://schemas.openxmlformats.org/officeDocument/2006/math" xmlns:v="urn:schemas-microsoft-com:vml" xmlns:wp14="http://schemas.microsoft.com/office/word/2010/wordprocessingDrawing" xmlns:wp="http://schemas.openxmlformats.org/drawingml/2006/wordprocessingDrawing" xmlns:w10="urn:schemas-microsoft-com:office:word" xmlns:w="http://schemas.openxmlformats.org/wordprocessingml/2006/main" xmlns:w14="http://schemas.microsoft.com/office/word/2010/wordml" xmlns:w15="http://schemas.microsoft.com/office/word/2012/wordml" xmlns:w16cex="http://schemas.microsoft.com/office/word/2018/wordml/cex" xmlns:w16cid="http://schemas.microsoft.com/office/word/2016/wordml/cid" xmlns:w16="http://schemas.microsoft.com/office/word/2018/wordml" xmlns:w16sdtdh="http://schemas.microsoft.com/office/word/2020/wordml/sdtdatahash" xmlns:w16se="http://schemas.microsoft.com/office/word/2015/wordml/symex" xmlns:wpg="http://schemas.microsoft.com/office/word/2010/wordprocessingGroup" xmlns:wpi="http://schemas.microsoft.com/office/word/2010/wordprocessingInk" xmlns:wne="http://schemas.microsoft.com/office/word/2006/wordml" xmlns:wps="http://schemas.microsoft.com/office/word/2010/wordprocessingShape" mc:Ignorable="w14 w15 w16se w16cid w16 w16cex w16sdtdh wp14">
+<w:ftr xmlns:wpc="http://schemas.microsoft.com/office/word/2010/wordprocessingCanvas" xmlns:cx="http://schemas.microsoft.com/office/drawing/2014/chartex" xmlns:cx1="http://schemas.microsoft.com/office/drawing/2015/9/8/chartex" xmlns:cx2="http://schemas.microsoft.com/office/drawing/2015/10/21/chartex" xmlns:cx3="http://schemas.microsoft.com/office/drawing/2016/5/9/chartex" xmlns:cx4="http://schemas.microsoft.com/office/drawing/2016/5/10/chartex" xmlns:cx5="http://schemas.microsoft.com/office/drawing/2016/5/11/chartex" xmlns:cx6="http://schemas.microsoft.com/office/drawing/2016/5/12/chartex" xmlns:cx7="http://schemas.microsoft.com/office/drawing/2016/5/13/chartex" xmlns:cx8="http://schemas.microsoft.com/office/drawing/2016/5/14/chartex" xmlns:mc="http://schemas.openxmlformats.org/markup-compatibility/2006" xmlns:aink="http://schemas.microsoft.com/office/drawing/2016/ink" xmlns:am3d="http://schemas.microsoft.com/office/drawing/2017/model3d" xmlns:o="urn:schemas-microsoft-com:office:office" xmlns:oel="http://schemas.microsoft.com/office/2019/extlst" xmlns:r="http://schemas.openxmlformats.org/officeDocument/2006/relationships" xmlns:m="http://schemas.openxmlformats.org/officeDocument/2006/math" xmlns:v="urn:schemas-microsoft-com:vml" xmlns:wp14="http://schemas.microsoft.com/office/word/2010/wordprocessingDrawing" xmlns:wp="http://schemas.openxmlformats.org/drawingml/2006/wordprocessingDrawing" xmlns:w10="urn:schemas-microsoft-com:office:word" xmlns:w="http://schemas.openxmlformats.org/wordprocessingml/2006/main" xmlns:w14="http://schemas.microsoft.com/office/word/2010/wordml" xmlns:w15="http://schemas.microsoft.com/office/word/2012/wordml" xmlns:w16cex="http://schemas.microsoft.com/office/word/2018/wordml/cex" xmlns:w16cid="http://schemas.microsoft.com/office/word/2016/wordml/cid" xmlns:w16="http://schemas.microsoft.com/office/word/2018/wordml" xmlns:w16du="http://schemas.microsoft.com/office/word/2023/wordml/word16du" xmlns:w16sdtdh="http://schemas.microsoft.com/office/word/2020/wordml/sdtdatahash" xmlns:w16sdtfl="http://schemas.microsoft.com/office/word/2024/wordml/sdtformatlock" xmlns:w16se="http://schemas.microsoft.com/office/word/2015/wordml/symex" xmlns:wpg="http://schemas.microsoft.com/office/word/2010/wordprocessingGroup" xmlns:wpi="http://schemas.microsoft.com/office/word/2010/wordprocessingInk" xmlns:wne="http://schemas.microsoft.com/office/word/2006/wordml" xmlns:wps="http://schemas.microsoft.com/office/word/2010/wordprocessingShape" mc:Ignorable="w14 w15 w16se w16cid w16 w16cex w16sdtdh w16sdtfl w16du wp14">
   <w:p>
     <w:pPr>
       <w:pStyle w:val="Footer"/>
@@ -1719,7 +1740,7 @@
 </file>
 
 <file path=word/footer2.xml><?xml version="1.0" encoding="utf-8"?>
-<w:ftr xmlns:wpc="http://schemas.microsoft.com/office/word/2010/wordprocessingCanvas" xmlns:cx="http://schemas.microsoft.com/office/drawing/2014/chartex" xmlns:cx1="http://schemas.microsoft.com/office/drawing/2015/9/8/chartex" xmlns:cx2="http://schemas.microsoft.com/office/drawing/2015/10/21/chartex" xmlns:cx3="http://schemas.microsoft.com/office/drawing/2016/5/9/chartex" xmlns:cx4="http://schemas.microsoft.com/office/drawing/2016/5/10/chartex" xmlns:cx5="http://schemas.microsoft.com/office/drawing/2016/5/11/chartex" xmlns:cx6="http://schemas.microsoft.com/office/drawing/2016/5/12/chartex" xmlns:cx7="http://schemas.microsoft.com/office/drawing/2016/5/13/chartex" xmlns:cx8="http://schemas.microsoft.com/office/drawing/2016/5/14/chartex" xmlns:mc="http://schemas.openxmlformats.org/markup-compatibility/2006" xmlns:aink="http://schemas.microsoft.com/office/drawing/2016/ink" xmlns:am3d="http://schemas.microsoft.com/office/drawing/2017/model3d" xmlns:o="urn:schemas-microsoft-com:office:office" xmlns:r="http://schemas.openxmlformats.org/officeDocument/2006/relationships" xmlns:m="http://schemas.openxmlformats.org/officeDocument/2006/math" xmlns:v="urn:schemas-microsoft-com:vml" xmlns:wp14="http://schemas.microsoft.com/office/word/2010/wordprocessingDrawing" xmlns:wp="http://schemas.openxmlformats.org/drawingml/2006/wordprocessingDrawing" xmlns:w10="urn:schemas-microsoft-com:office:word" xmlns:w="http://schemas.openxmlformats.org/wordprocessingml/2006/main" xmlns:w14="http://schemas.microsoft.com/office/word/2010/wordml" xmlns:w15="http://schemas.microsoft.com/office/word/2012/wordml" xmlns:w16cex="http://schemas.microsoft.com/office/word/2018/wordml/cex" xmlns:w16cid="http://schemas.microsoft.com/office/word/2016/wordml/cid" xmlns:w16="http://schemas.microsoft.com/office/word/2018/wordml" xmlns:w16sdtdh="http://schemas.microsoft.com/office/word/2020/wordml/sdtdatahash" xmlns:w16se="http://schemas.microsoft.com/office/word/2015/wordml/symex" xmlns:wpg="http://schemas.microsoft.com/office/word/2010/wordprocessingGroup" xmlns:wpi="http://schemas.microsoft.com/office/word/2010/wordprocessingInk" xmlns:wne="http://schemas.microsoft.com/office/word/2006/wordml" xmlns:wps="http://schemas.microsoft.com/office/word/2010/wordprocessingShape" mc:Ignorable="w14 w15 w16se w16cid w16 w16cex w16sdtdh wp14">
+<w:ftr xmlns:wpc="http://schemas.microsoft.com/office/word/2010/wordprocessingCanvas" xmlns:cx="http://schemas.microsoft.com/office/drawing/2014/chartex" xmlns:cx1="http://schemas.microsoft.com/office/drawing/2015/9/8/chartex" xmlns:cx2="http://schemas.microsoft.com/office/drawing/2015/10/21/chartex" xmlns:cx3="http://schemas.microsoft.com/office/drawing/2016/5/9/chartex" xmlns:cx4="http://schemas.microsoft.com/office/drawing/2016/5/10/chartex" xmlns:cx5="http://schemas.microsoft.com/office/drawing/2016/5/11/chartex" xmlns:cx6="http://schemas.microsoft.com/office/drawing/2016/5/12/chartex" xmlns:cx7="http://schemas.microsoft.com/office/drawing/2016/5/13/chartex" xmlns:cx8="http://schemas.microsoft.com/office/drawing/2016/5/14/chartex" xmlns:mc="http://schemas.openxmlformats.org/markup-compatibility/2006" xmlns:aink="http://schemas.microsoft.com/office/drawing/2016/ink" xmlns:am3d="http://schemas.microsoft.com/office/drawing/2017/model3d" xmlns:o="urn:schemas-microsoft-com:office:office" xmlns:oel="http://schemas.microsoft.com/office/2019/extlst" xmlns:r="http://schemas.openxmlformats.org/officeDocument/2006/relationships" xmlns:m="http://schemas.openxmlformats.org/officeDocument/2006/math" xmlns:v="urn:schemas-microsoft-com:vml" xmlns:wp14="http://schemas.microsoft.com/office/word/2010/wordprocessingDrawing" xmlns:wp="http://schemas.openxmlformats.org/drawingml/2006/wordprocessingDrawing" xmlns:w10="urn:schemas-microsoft-com:office:word" xmlns:w="http://schemas.openxmlformats.org/wordprocessingml/2006/main" xmlns:w14="http://schemas.microsoft.com/office/word/2010/wordml" xmlns:w15="http://schemas.microsoft.com/office/word/2012/wordml" xmlns:w16cex="http://schemas.microsoft.com/office/word/2018/wordml/cex" xmlns:w16cid="http://schemas.microsoft.com/office/word/2016/wordml/cid" xmlns:w16="http://schemas.microsoft.com/office/word/2018/wordml" xmlns:w16du="http://schemas.microsoft.com/office/word/2023/wordml/word16du" xmlns:w16sdtdh="http://schemas.microsoft.com/office/word/2020/wordml/sdtdatahash" xmlns:w16sdtfl="http://schemas.microsoft.com/office/word/2024/wordml/sdtformatlock" xmlns:w16se="http://schemas.microsoft.com/office/word/2015/wordml/symex" xmlns:wpg="http://schemas.microsoft.com/office/word/2010/wordprocessingGroup" xmlns:wpi="http://schemas.microsoft.com/office/word/2010/wordprocessingInk" xmlns:wne="http://schemas.microsoft.com/office/word/2006/wordml" xmlns:wps="http://schemas.microsoft.com/office/word/2010/wordprocessingShape" mc:Ignorable="w14 w15 w16se w16cid w16 w16cex w16sdtdh w16sdtfl w16du wp14">
   <w:p>
     <w:pPr>
       <w:pStyle w:val="Footer"/>
@@ -1729,7 +1750,7 @@
 </file>
 
 <file path=word/footer3.xml><?xml version="1.0" encoding="utf-8"?>
-<w:ftr xmlns:wpc="http://schemas.microsoft.com/office/word/2010/wordprocessingCanvas" xmlns:cx="http://schemas.microsoft.com/office/drawing/2014/chartex" xmlns:cx1="http://schemas.microsoft.com/office/drawing/2015/9/8/chartex" xmlns:cx2="http://schemas.microsoft.com/office/drawing/2015/10/21/chartex" xmlns:cx3="http://schemas.microsoft.com/office/drawing/2016/5/9/chartex" xmlns:cx4="http://schemas.microsoft.com/office/drawing/2016/5/10/chartex" xmlns:cx5="http://schemas.microsoft.com/office/drawing/2016/5/11/chartex" xmlns:cx6="http://schemas.microsoft.com/office/drawing/2016/5/12/chartex" xmlns:cx7="http://schemas.microsoft.com/office/drawing/2016/5/13/chartex" xmlns:cx8="http://schemas.microsoft.com/office/drawing/2016/5/14/chartex" xmlns:mc="http://schemas.openxmlformats.org/markup-compatibility/2006" xmlns:aink="http://schemas.microsoft.com/office/drawing/2016/ink" xmlns:am3d="http://schemas.microsoft.com/office/drawing/2017/model3d" xmlns:o="urn:schemas-microsoft-com:office:office" xmlns:r="http://schemas.openxmlformats.org/officeDocument/2006/relationships" xmlns:m="http://schemas.openxmlformats.org/officeDocument/2006/math" xmlns:v="urn:schemas-microsoft-com:vml" xmlns:wp14="http://schemas.microsoft.com/office/word/2010/wordprocessingDrawing" xmlns:wp="http://schemas.openxmlformats.org/drawingml/2006/wordprocessingDrawing" xmlns:w10="urn:schemas-microsoft-com:office:word" xmlns:w="http://schemas.openxmlformats.org/wordprocessingml/2006/main" xmlns:w14="http://schemas.microsoft.com/office/word/2010/wordml" xmlns:w15="http://schemas.microsoft.com/office/word/2012/wordml" xmlns:w16cex="http://schemas.microsoft.com/office/word/2018/wordml/cex" xmlns:w16cid="http://schemas.microsoft.com/office/word/2016/wordml/cid" xmlns:w16="http://schemas.microsoft.com/office/word/2018/wordml" xmlns:w16sdtdh="http://schemas.microsoft.com/office/word/2020/wordml/sdtdatahash" xmlns:w16se="http://schemas.microsoft.com/office/word/2015/wordml/symex" xmlns:wpg="http://schemas.microsoft.com/office/word/2010/wordprocessingGroup" xmlns:wpi="http://schemas.microsoft.com/office/word/2010/wordprocessingInk" xmlns:wne="http://schemas.microsoft.com/office/word/2006/wordml" xmlns:wps="http://schemas.microsoft.com/office/word/2010/wordprocessingShape" mc:Ignorable="w14 w15 w16se w16cid w16 w16cex w16sdtdh wp14">
+<w:ftr xmlns:wpc="http://schemas.microsoft.com/office/word/2010/wordprocessingCanvas" xmlns:cx="http://schemas.microsoft.com/office/drawing/2014/chartex" xmlns:cx1="http://schemas.microsoft.com/office/drawing/2015/9/8/chartex" xmlns:cx2="http://schemas.microsoft.com/office/drawing/2015/10/21/chartex" xmlns:cx3="http://schemas.microsoft.com/office/drawing/2016/5/9/chartex" xmlns:cx4="http://schemas.microsoft.com/office/drawing/2016/5/10/chartex" xmlns:cx5="http://schemas.microsoft.com/office/drawing/2016/5/11/chartex" xmlns:cx6="http://schemas.microsoft.com/office/drawing/2016/5/12/chartex" xmlns:cx7="http://schemas.microsoft.com/office/drawing/2016/5/13/chartex" xmlns:cx8="http://schemas.microsoft.com/office/drawing/2016/5/14/chartex" xmlns:mc="http://schemas.openxmlformats.org/markup-compatibility/2006" xmlns:aink="http://schemas.microsoft.com/office/drawing/2016/ink" xmlns:am3d="http://schemas.microsoft.com/office/drawing/2017/model3d" xmlns:o="urn:schemas-microsoft-com:office:office" xmlns:oel="http://schemas.microsoft.com/office/2019/extlst" xmlns:r="http://schemas.openxmlformats.org/officeDocument/2006/relationships" xmlns:m="http://schemas.openxmlformats.org/officeDocument/2006/math" xmlns:v="urn:schemas-microsoft-com:vml" xmlns:wp14="http://schemas.microsoft.com/office/word/2010/wordprocessingDrawing" xmlns:wp="http://schemas.openxmlformats.org/drawingml/2006/wordprocessingDrawing" xmlns:w10="urn:schemas-microsoft-com:office:word" xmlns:w="http://schemas.openxmlformats.org/wordprocessingml/2006/main" xmlns:w14="http://schemas.microsoft.com/office/word/2010/wordml" xmlns:w15="http://schemas.microsoft.com/office/word/2012/wordml" xmlns:w16cex="http://schemas.microsoft.com/office/word/2018/wordml/cex" xmlns:w16cid="http://schemas.microsoft.com/office/word/2016/wordml/cid" xmlns:w16="http://schemas.microsoft.com/office/word/2018/wordml" xmlns:w16du="http://schemas.microsoft.com/office/word/2023/wordml/word16du" xmlns:w16sdtdh="http://schemas.microsoft.com/office/word/2020/wordml/sdtdatahash" xmlns:w16sdtfl="http://schemas.microsoft.com/office/word/2024/wordml/sdtformatlock" xmlns:w16se="http://schemas.microsoft.com/office/word/2015/wordml/symex" xmlns:wpg="http://schemas.microsoft.com/office/word/2010/wordprocessingGroup" xmlns:wpi="http://schemas.microsoft.com/office/word/2010/wordprocessingInk" xmlns:wne="http://schemas.microsoft.com/office/word/2006/wordml" xmlns:wps="http://schemas.microsoft.com/office/word/2010/wordprocessingShape" mc:Ignorable="w14 w15 w16se w16cid w16 w16cex w16sdtdh w16sdtfl w16du wp14">
   <w:p>
     <w:pPr>
       <w:pStyle w:val="Footer"/>
@@ -1739,7 +1760,7 @@
 </file>
 
 <file path=word/footnotes.xml><?xml version="1.0" encoding="utf-8"?>
-<w:footnotes xmlns:wpc="http://schemas.microsoft.com/office/word/2010/wordprocessingCanvas" xmlns:cx="http://schemas.microsoft.com/office/drawing/2014/chartex" xmlns:cx1="http://schemas.microsoft.com/office/drawing/2015/9/8/chartex" xmlns:cx2="http://schemas.microsoft.com/office/drawing/2015/10/21/chartex" xmlns:cx3="http://schemas.microsoft.com/office/drawing/2016/5/9/chartex" xmlns:cx4="http://schemas.microsoft.com/office/drawing/2016/5/10/chartex" xmlns:cx5="http://schemas.microsoft.com/office/drawing/2016/5/11/chartex" xmlns:cx6="http://schemas.microsoft.com/office/drawing/2016/5/12/chartex" xmlns:cx7="http://schemas.microsoft.com/office/drawing/2016/5/13/chartex" xmlns:cx8="http://schemas.microsoft.com/office/drawing/2016/5/14/chartex" xmlns:mc="http://schemas.openxmlformats.org/markup-compatibility/2006" xmlns:aink="http://schemas.microsoft.com/office/drawing/2016/ink" xmlns:am3d="http://schemas.microsoft.com/office/drawing/2017/model3d" xmlns:o="urn:schemas-microsoft-com:office:office" xmlns:r="http://schemas.openxmlformats.org/officeDocument/2006/relationships" xmlns:m="http://schemas.openxmlformats.org/officeDocument/2006/math" xmlns:v="urn:schemas-microsoft-com:vml" xmlns:wp14="http://schemas.microsoft.com/office/word/2010/wordprocessingDrawing" xmlns:wp="http://schemas.openxmlformats.org/drawingml/2006/wordprocessingDrawing" xmlns:w10="urn:schemas-microsoft-com:office:word" xmlns:w="http://schemas.openxmlformats.org/wordprocessingml/2006/main" xmlns:w14="http://schemas.microsoft.com/office/word/2010/wordml" xmlns:w15="http://schemas.microsoft.com/office/word/2012/wordml" xmlns:w16cex="http://schemas.microsoft.com/office/word/2018/wordml/cex" xmlns:w16cid="http://schemas.microsoft.com/office/word/2016/wordml/cid" xmlns:w16="http://schemas.microsoft.com/office/word/2018/wordml" xmlns:w16sdtdh="http://schemas.microsoft.com/office/word/2020/wordml/sdtdatahash" xmlns:w16se="http://schemas.microsoft.com/office/word/2015/wordml/symex" xmlns:wpg="http://schemas.microsoft.com/office/word/2010/wordprocessingGroup" xmlns:wpi="http://schemas.microsoft.com/office/word/2010/wordprocessingInk" xmlns:wne="http://schemas.microsoft.com/office/word/2006/wordml" xmlns:wps="http://schemas.microsoft.com/office/word/2010/wordprocessingShape" mc:Ignorable="w14 w15 w16se w16cid w16 w16cex w16sdtdh wp14">
+<w:footnotes xmlns:wpc="http://schemas.microsoft.com/office/word/2010/wordprocessingCanvas" xmlns:cx="http://schemas.microsoft.com/office/drawing/2014/chartex" xmlns:cx1="http://schemas.microsoft.com/office/drawing/2015/9/8/chartex" xmlns:cx2="http://schemas.microsoft.com/office/drawing/2015/10/21/chartex" xmlns:cx3="http://schemas.microsoft.com/office/drawing/2016/5/9/chartex" xmlns:cx4="http://schemas.microsoft.com/office/drawing/2016/5/10/chartex" xmlns:cx5="http://schemas.microsoft.com/office/drawing/2016/5/11/chartex" xmlns:cx6="http://schemas.microsoft.com/office/drawing/2016/5/12/chartex" xmlns:cx7="http://schemas.microsoft.com/office/drawing/2016/5/13/chartex" xmlns:cx8="http://schemas.microsoft.com/office/drawing/2016/5/14/chartex" xmlns:mc="http://schemas.openxmlformats.org/markup-compatibility/2006" xmlns:aink="http://schemas.microsoft.com/office/drawing/2016/ink" xmlns:am3d="http://schemas.microsoft.com/office/drawing/2017/model3d" xmlns:o="urn:schemas-microsoft-com:office:office" xmlns:oel="http://schemas.microsoft.com/office/2019/extlst" xmlns:r="http://schemas.openxmlformats.org/officeDocument/2006/relationships" xmlns:m="http://schemas.openxmlformats.org/officeDocument/2006/math" xmlns:v="urn:schemas-microsoft-com:vml" xmlns:wp14="http://schemas.microsoft.com/office/word/2010/wordprocessingDrawing" xmlns:wp="http://schemas.openxmlformats.org/drawingml/2006/wordprocessingDrawing" xmlns:w10="urn:schemas-microsoft-com:office:word" xmlns:w="http://schemas.openxmlformats.org/wordprocessingml/2006/main" xmlns:w14="http://schemas.microsoft.com/office/word/2010/wordml" xmlns:w15="http://schemas.microsoft.com/office/word/2012/wordml" xmlns:w16cex="http://schemas.microsoft.com/office/word/2018/wordml/cex" xmlns:w16cid="http://schemas.microsoft.com/office/word/2016/wordml/cid" xmlns:w16="http://schemas.microsoft.com/office/word/2018/wordml" xmlns:w16du="http://schemas.microsoft.com/office/word/2023/wordml/word16du" xmlns:w16sdtdh="http://schemas.microsoft.com/office/word/2020/wordml/sdtdatahash" xmlns:w16sdtfl="http://schemas.microsoft.com/office/word/2024/wordml/sdtformatlock" xmlns:w16se="http://schemas.microsoft.com/office/word/2015/wordml/symex" xmlns:wpg="http://schemas.microsoft.com/office/word/2010/wordprocessingGroup" xmlns:wpi="http://schemas.microsoft.com/office/word/2010/wordprocessingInk" xmlns:wne="http://schemas.microsoft.com/office/word/2006/wordml" xmlns:wps="http://schemas.microsoft.com/office/word/2010/wordprocessingShape" mc:Ignorable="w14 w15 w16se w16cid w16 w16cex w16sdtdh w16sdtfl w16du wp14">
   <w:footnote w:type="separator" w:id="-1">
     <w:p>
       <w:r>
@@ -1758,7 +1779,7 @@
 </file>
 
 <file path=word/header1.xml><?xml version="1.0" encoding="utf-8"?>
-<w:hdr xmlns:wpc="http://schemas.microsoft.com/office/word/2010/wordprocessingCanvas" xmlns:cx="http://schemas.microsoft.com/office/drawing/2014/chartex" xmlns:cx1="http://schemas.microsoft.com/office/drawing/2015/9/8/chartex" xmlns:cx2="http://schemas.microsoft.com/office/drawing/2015/10/21/chartex" xmlns:cx3="http://schemas.microsoft.com/office/drawing/2016/5/9/chartex" xmlns:cx4="http://schemas.microsoft.com/office/drawing/2016/5/10/chartex" xmlns:cx5="http://schemas.microsoft.com/office/drawing/2016/5/11/chartex" xmlns:cx6="http://schemas.microsoft.com/office/drawing/2016/5/12/chartex" xmlns:cx7="http://schemas.microsoft.com/office/drawing/2016/5/13/chartex" xmlns:cx8="http://schemas.microsoft.com/office/drawing/2016/5/14/chartex" xmlns:mc="http://schemas.openxmlformats.org/markup-compatibility/2006" xmlns:aink="http://schemas.microsoft.com/office/drawing/2016/ink" xmlns:am3d="http://schemas.microsoft.com/office/drawing/2017/model3d" xmlns:o="urn:schemas-microsoft-com:office:office" xmlns:r="http://schemas.openxmlformats.org/officeDocument/2006/relationships" xmlns:m="http://schemas.openxmlformats.org/officeDocument/2006/math" xmlns:v="urn:schemas-microsoft-com:vml" xmlns:wp14="http://schemas.microsoft.com/office/word/2010/wordprocessingDrawing" xmlns:wp="http://schemas.openxmlformats.org/drawingml/2006/wordprocessingDrawing" xmlns:w10="urn:schemas-microsoft-com:office:word" xmlns:w="http://schemas.openxmlformats.org/wordprocessingml/2006/main" xmlns:w14="http://schemas.microsoft.com/office/word/2010/wordml" xmlns:w15="http://schemas.microsoft.com/office/word/2012/wordml" xmlns:w16cex="http://schemas.microsoft.com/office/word/2018/wordml/cex" xmlns:w16cid="http://schemas.microsoft.com/office/word/2016/wordml/cid" xmlns:w16="http://schemas.microsoft.com/office/word/2018/wordml" xmlns:w16sdtdh="http://schemas.microsoft.com/office/word/2020/wordml/sdtdatahash" xmlns:w16se="http://schemas.microsoft.com/office/word/2015/wordml/symex" xmlns:wpg="http://schemas.microsoft.com/office/word/2010/wordprocessingGroup" xmlns:wpi="http://schemas.microsoft.com/office/word/2010/wordprocessingInk" xmlns:wne="http://schemas.microsoft.com/office/word/2006/wordml" xmlns:wps="http://schemas.microsoft.com/office/word/2010/wordprocessingShape" mc:Ignorable="w14 w15 w16se w16cid w16 w16cex w16sdtdh wp14">
+<w:hdr xmlns:wpc="http://schemas.microsoft.com/office/word/2010/wordprocessingCanvas" xmlns:cx="http://schemas.microsoft.com/office/drawing/2014/chartex" xmlns:cx1="http://schemas.microsoft.com/office/drawing/2015/9/8/chartex" xmlns:cx2="http://schemas.microsoft.com/office/drawing/2015/10/21/chartex" xmlns:cx3="http://schemas.microsoft.com/office/drawing/2016/5/9/chartex" xmlns:cx4="http://schemas.microsoft.com/office/drawing/2016/5/10/chartex" xmlns:cx5="http://schemas.microsoft.com/office/drawing/2016/5/11/chartex" xmlns:cx6="http://schemas.microsoft.com/office/drawing/2016/5/12/chartex" xmlns:cx7="http://schemas.microsoft.com/office/drawing/2016/5/13/chartex" xmlns:cx8="http://schemas.microsoft.com/office/drawing/2016/5/14/chartex" xmlns:mc="http://schemas.openxmlformats.org/markup-compatibility/2006" xmlns:aink="http://schemas.microsoft.com/office/drawing/2016/ink" xmlns:am3d="http://schemas.microsoft.com/office/drawing/2017/model3d" xmlns:o="urn:schemas-microsoft-com:office:office" xmlns:oel="http://schemas.microsoft.com/office/2019/extlst" xmlns:r="http://schemas.openxmlformats.org/officeDocument/2006/relationships" xmlns:m="http://schemas.openxmlformats.org/officeDocument/2006/math" xmlns:v="urn:schemas-microsoft-com:vml" xmlns:wp14="http://schemas.microsoft.com/office/word/2010/wordprocessingDrawing" xmlns:wp="http://schemas.openxmlformats.org/drawingml/2006/wordprocessingDrawing" xmlns:w10="urn:schemas-microsoft-com:office:word" xmlns:w="http://schemas.openxmlformats.org/wordprocessingml/2006/main" xmlns:w14="http://schemas.microsoft.com/office/word/2010/wordml" xmlns:w15="http://schemas.microsoft.com/office/word/2012/wordml" xmlns:w16cex="http://schemas.microsoft.com/office/word/2018/wordml/cex" xmlns:w16cid="http://schemas.microsoft.com/office/word/2016/wordml/cid" xmlns:w16="http://schemas.microsoft.com/office/word/2018/wordml" xmlns:w16du="http://schemas.microsoft.com/office/word/2023/wordml/word16du" xmlns:w16sdtdh="http://schemas.microsoft.com/office/word/2020/wordml/sdtdatahash" xmlns:w16sdtfl="http://schemas.microsoft.com/office/word/2024/wordml/sdtformatlock" xmlns:w16se="http://schemas.microsoft.com/office/word/2015/wordml/symex" xmlns:wpg="http://schemas.microsoft.com/office/word/2010/wordprocessingGroup" xmlns:wpi="http://schemas.microsoft.com/office/word/2010/wordprocessingInk" xmlns:wne="http://schemas.microsoft.com/office/word/2006/wordml" xmlns:wps="http://schemas.microsoft.com/office/word/2010/wordprocessingShape" mc:Ignorable="w14 w15 w16se w16cid w16 w16cex w16sdtdh w16sdtfl w16du wp14">
   <w:p>
     <w:pPr>
       <w:pStyle w:val="Header"/>
@@ -1768,7 +1789,7 @@
 </file>
 
 <file path=word/header2.xml><?xml version="1.0" encoding="utf-8"?>
-<w:hdr xmlns:wpc="http://schemas.microsoft.com/office/word/2010/wordprocessingCanvas" xmlns:cx="http://schemas.microsoft.com/office/drawing/2014/chartex" xmlns:cx1="http://schemas.microsoft.com/office/drawing/2015/9/8/chartex" xmlns:cx2="http://schemas.microsoft.com/office/drawing/2015/10/21/chartex" xmlns:cx3="http://schemas.microsoft.com/office/drawing/2016/5/9/chartex" xmlns:cx4="http://schemas.microsoft.com/office/drawing/2016/5/10/chartex" xmlns:cx5="http://schemas.microsoft.com/office/drawing/2016/5/11/chartex" xmlns:cx6="http://schemas.microsoft.com/office/drawing/2016/5/12/chartex" xmlns:cx7="http://schemas.microsoft.com/office/drawing/2016/5/13/chartex" xmlns:cx8="http://schemas.microsoft.com/office/drawing/2016/5/14/chartex" xmlns:mc="http://schemas.openxmlformats.org/markup-compatibility/2006" xmlns:aink="http://schemas.microsoft.com/office/drawing/2016/ink" xmlns:am3d="http://schemas.microsoft.com/office/drawing/2017/model3d" xmlns:o="urn:schemas-microsoft-com:office:office" xmlns:r="http://schemas.openxmlformats.org/officeDocument/2006/relationships" xmlns:m="http://schemas.openxmlformats.org/officeDocument/2006/math" xmlns:v="urn:schemas-microsoft-com:vml" xmlns:wp14="http://schemas.microsoft.com/office/word/2010/wordprocessingDrawing" xmlns:wp="http://schemas.openxmlformats.org/drawingml/2006/wordprocessingDrawing" xmlns:w10="urn:schemas-microsoft-com:office:word" xmlns:w="http://schemas.openxmlformats.org/wordprocessingml/2006/main" xmlns:w14="http://schemas.microsoft.com/office/word/2010/wordml" xmlns:w15="http://schemas.microsoft.com/office/word/2012/wordml" xmlns:w16cex="http://schemas.microsoft.com/office/word/2018/wordml/cex" xmlns:w16cid="http://schemas.microsoft.com/office/word/2016/wordml/cid" xmlns:w16="http://schemas.microsoft.com/office/word/2018/wordml" xmlns:w16sdtdh="http://schemas.microsoft.com/office/word/2020/wordml/sdtdatahash" xmlns:w16se="http://schemas.microsoft.com/office/word/2015/wordml/symex" xmlns:wpg="http://schemas.microsoft.com/office/word/2010/wordprocessingGroup" xmlns:wpi="http://schemas.microsoft.com/office/word/2010/wordprocessingInk" xmlns:wne="http://schemas.microsoft.com/office/word/2006/wordml" xmlns:wps="http://schemas.microsoft.com/office/word/2010/wordprocessingShape" mc:Ignorable="w14 w15 w16se w16cid w16 w16cex w16sdtdh wp14">
+<w:hdr xmlns:wpc="http://schemas.microsoft.com/office/word/2010/wordprocessingCanvas" xmlns:cx="http://schemas.microsoft.com/office/drawing/2014/chartex" xmlns:cx1="http://schemas.microsoft.com/office/drawing/2015/9/8/chartex" xmlns:cx2="http://schemas.microsoft.com/office/drawing/2015/10/21/chartex" xmlns:cx3="http://schemas.microsoft.com/office/drawing/2016/5/9/chartex" xmlns:cx4="http://schemas.microsoft.com/office/drawing/2016/5/10/chartex" xmlns:cx5="http://schemas.microsoft.com/office/drawing/2016/5/11/chartex" xmlns:cx6="http://schemas.microsoft.com/office/drawing/2016/5/12/chartex" xmlns:cx7="http://schemas.microsoft.com/office/drawing/2016/5/13/chartex" xmlns:cx8="http://schemas.microsoft.com/office/drawing/2016/5/14/chartex" xmlns:mc="http://schemas.openxmlformats.org/markup-compatibility/2006" xmlns:aink="http://schemas.microsoft.com/office/drawing/2016/ink" xmlns:am3d="http://schemas.microsoft.com/office/drawing/2017/model3d" xmlns:o="urn:schemas-microsoft-com:office:office" xmlns:oel="http://schemas.microsoft.com/office/2019/extlst" xmlns:r="http://schemas.openxmlformats.org/officeDocument/2006/relationships" xmlns:m="http://schemas.openxmlformats.org/officeDocument/2006/math" xmlns:v="urn:schemas-microsoft-com:vml" xmlns:wp14="http://schemas.microsoft.com/office/word/2010/wordprocessingDrawing" xmlns:wp="http://schemas.openxmlformats.org/drawingml/2006/wordprocessingDrawing" xmlns:w10="urn:schemas-microsoft-com:office:word" xmlns:w="http://schemas.openxmlformats.org/wordprocessingml/2006/main" xmlns:w14="http://schemas.microsoft.com/office/word/2010/wordml" xmlns:w15="http://schemas.microsoft.com/office/word/2012/wordml" xmlns:w16cex="http://schemas.microsoft.com/office/word/2018/wordml/cex" xmlns:w16cid="http://schemas.microsoft.com/office/word/2016/wordml/cid" xmlns:w16="http://schemas.microsoft.com/office/word/2018/wordml" xmlns:w16du="http://schemas.microsoft.com/office/word/2023/wordml/word16du" xmlns:w16sdtdh="http://schemas.microsoft.com/office/word/2020/wordml/sdtdatahash" xmlns:w16sdtfl="http://schemas.microsoft.com/office/word/2024/wordml/sdtformatlock" xmlns:w16se="http://schemas.microsoft.com/office/word/2015/wordml/symex" xmlns:wpg="http://schemas.microsoft.com/office/word/2010/wordprocessingGroup" xmlns:wpi="http://schemas.microsoft.com/office/word/2010/wordprocessingInk" xmlns:wne="http://schemas.microsoft.com/office/word/2006/wordml" xmlns:wps="http://schemas.microsoft.com/office/word/2010/wordprocessingShape" mc:Ignorable="w14 w15 w16se w16cid w16 w16cex w16sdtdh w16sdtfl w16du wp14">
   <w:p>
     <w:pPr>
       <w:pStyle w:val="Header"/>
@@ -1778,7 +1799,7 @@
 </file>
 
 <file path=word/header3.xml><?xml version="1.0" encoding="utf-8"?>
-<w:hdr xmlns:wpc="http://schemas.microsoft.com/office/word/2010/wordprocessingCanvas" xmlns:cx="http://schemas.microsoft.com/office/drawing/2014/chartex" xmlns:cx1="http://schemas.microsoft.com/office/drawing/2015/9/8/chartex" xmlns:cx2="http://schemas.microsoft.com/office/drawing/2015/10/21/chartex" xmlns:cx3="http://schemas.microsoft.com/office/drawing/2016/5/9/chartex" xmlns:cx4="http://schemas.microsoft.com/office/drawing/2016/5/10/chartex" xmlns:cx5="http://schemas.microsoft.com/office/drawing/2016/5/11/chartex" xmlns:cx6="http://schemas.microsoft.com/office/drawing/2016/5/12/chartex" xmlns:cx7="http://schemas.microsoft.com/office/drawing/2016/5/13/chartex" xmlns:cx8="http://schemas.microsoft.com/office/drawing/2016/5/14/chartex" xmlns:mc="http://schemas.openxmlformats.org/markup-compatibility/2006" xmlns:aink="http://schemas.microsoft.com/office/drawing/2016/ink" xmlns:am3d="http://schemas.microsoft.com/office/drawing/2017/model3d" xmlns:o="urn:schemas-microsoft-com:office:office" xmlns:r="http://schemas.openxmlformats.org/officeDocument/2006/relationships" xmlns:m="http://schemas.openxmlformats.org/officeDocument/2006/math" xmlns:v="urn:schemas-microsoft-com:vml" xmlns:wp14="http://schemas.microsoft.com/office/word/2010/wordprocessingDrawing" xmlns:wp="http://schemas.openxmlformats.org/drawingml/2006/wordprocessingDrawing" xmlns:w10="urn:schemas-microsoft-com:office:word" xmlns:w="http://schemas.openxmlformats.org/wordprocessingml/2006/main" xmlns:w14="http://schemas.microsoft.com/office/word/2010/wordml" xmlns:w15="http://schemas.microsoft.com/office/word/2012/wordml" xmlns:w16cex="http://schemas.microsoft.com/office/word/2018/wordml/cex" xmlns:w16cid="http://schemas.microsoft.com/office/word/2016/wordml/cid" xmlns:w16="http://schemas.microsoft.com/office/word/2018/wordml" xmlns:w16sdtdh="http://schemas.microsoft.com/office/word/2020/wordml/sdtdatahash" xmlns:w16se="http://schemas.microsoft.com/office/word/2015/wordml/symex" xmlns:wpg="http://schemas.microsoft.com/office/word/2010/wordprocessingGroup" xmlns:wpi="http://schemas.microsoft.com/office/word/2010/wordprocessingInk" xmlns:wne="http://schemas.microsoft.com/office/word/2006/wordml" xmlns:wps="http://schemas.microsoft.com/office/word/2010/wordprocessingShape" mc:Ignorable="w14 w15 w16se w16cid w16 w16cex w16sdtdh wp14">
+<w:hdr xmlns:wpc="http://schemas.microsoft.com/office/word/2010/wordprocessingCanvas" xmlns:cx="http://schemas.microsoft.com/office/drawing/2014/chartex" xmlns:cx1="http://schemas.microsoft.com/office/drawing/2015/9/8/chartex" xmlns:cx2="http://schemas.microsoft.com/office/drawing/2015/10/21/chartex" xmlns:cx3="http://schemas.microsoft.com/office/drawing/2016/5/9/chartex" xmlns:cx4="http://schemas.microsoft.com/office/drawing/2016/5/10/chartex" xmlns:cx5="http://schemas.microsoft.com/office/drawing/2016/5/11/chartex" xmlns:cx6="http://schemas.microsoft.com/office/drawing/2016/5/12/chartex" xmlns:cx7="http://schemas.microsoft.com/office/drawing/2016/5/13/chartex" xmlns:cx8="http://schemas.microsoft.com/office/drawing/2016/5/14/chartex" xmlns:mc="http://schemas.openxmlformats.org/markup-compatibility/2006" xmlns:aink="http://schemas.microsoft.com/office/drawing/2016/ink" xmlns:am3d="http://schemas.microsoft.com/office/drawing/2017/model3d" xmlns:o="urn:schemas-microsoft-com:office:office" xmlns:oel="http://schemas.microsoft.com/office/2019/extlst" xmlns:r="http://schemas.openxmlformats.org/officeDocument/2006/relationships" xmlns:m="http://schemas.openxmlformats.org/officeDocument/2006/math" xmlns:v="urn:schemas-microsoft-com:vml" xmlns:wp14="http://schemas.microsoft.com/office/word/2010/wordprocessingDrawing" xmlns:wp="http://schemas.openxmlformats.org/drawingml/2006/wordprocessingDrawing" xmlns:w10="urn:schemas-microsoft-com:office:word" xmlns:w="http://schemas.openxmlformats.org/wordprocessingml/2006/main" xmlns:w14="http://schemas.microsoft.com/office/word/2010/wordml" xmlns:w15="http://schemas.microsoft.com/office/word/2012/wordml" xmlns:w16cex="http://schemas.microsoft.com/office/word/2018/wordml/cex" xmlns:w16cid="http://schemas.microsoft.com/office/word/2016/wordml/cid" xmlns:w16="http://schemas.microsoft.com/office/word/2018/wordml" xmlns:w16du="http://schemas.microsoft.com/office/word/2023/wordml/word16du" xmlns:w16sdtdh="http://schemas.microsoft.com/office/word/2020/wordml/sdtdatahash" xmlns:w16sdtfl="http://schemas.microsoft.com/office/word/2024/wordml/sdtformatlock" xmlns:w16se="http://schemas.microsoft.com/office/word/2015/wordml/symex" xmlns:wpg="http://schemas.microsoft.com/office/word/2010/wordprocessingGroup" xmlns:wpi="http://schemas.microsoft.com/office/word/2010/wordprocessingInk" xmlns:wne="http://schemas.microsoft.com/office/word/2006/wordml" xmlns:wps="http://schemas.microsoft.com/office/word/2010/wordprocessingShape" mc:Ignorable="w14 w15 w16se w16cid w16 w16cex w16sdtdh w16sdtfl w16du wp14">
   <w:p>
     <w:pPr>
       <w:pStyle w:val="Header"/>
@@ -1796,7 +1817,7 @@
 </file>
 
 <file path=word/numbering.xml><?xml version="1.0" encoding="utf-8"?>
-<w:numbering xmlns:wpc="http://schemas.microsoft.com/office/word/2010/wordprocessingCanvas" xmlns:cx="http://schemas.microsoft.com/office/drawing/2014/chartex" xmlns:cx1="http://schemas.microsoft.com/office/drawing/2015/9/8/chartex" xmlns:cx2="http://schemas.microsoft.com/office/drawing/2015/10/21/chartex" xmlns:cx3="http://schemas.microsoft.com/office/drawing/2016/5/9/chartex" xmlns:cx4="http://schemas.microsoft.com/office/drawing/2016/5/10/chartex" xmlns:cx5="http://schemas.microsoft.com/office/drawing/2016/5/11/chartex" xmlns:cx6="http://schemas.microsoft.com/office/drawing/2016/5/12/chartex" xmlns:cx7="http://schemas.microsoft.com/office/drawing/2016/5/13/chartex" xmlns:cx8="http://schemas.microsoft.com/office/drawing/2016/5/14/chartex" xmlns:mc="http://schemas.openxmlformats.org/markup-compatibility/2006" xmlns:aink="http://schemas.microsoft.com/office/drawing/2016/ink" xmlns:am3d="http://schemas.microsoft.com/office/drawing/2017/model3d" xmlns:o="urn:schemas-microsoft-com:office:office" xmlns:r="http://schemas.openxmlformats.org/officeDocument/2006/relationships" xmlns:m="http://schemas.openxmlformats.org/officeDocument/2006/math" xmlns:v="urn:schemas-microsoft-com:vml" xmlns:wp14="http://schemas.microsoft.com/office/word/2010/wordprocessingDrawing" xmlns:wp="http://schemas.openxmlformats.org/drawingml/2006/wordprocessingDrawing" xmlns:w10="urn:schemas-microsoft-com:office:word" xmlns:w="http://schemas.openxmlformats.org/wordprocessingml/2006/main" xmlns:w14="http://schemas.microsoft.com/office/word/2010/wordml" xmlns:w15="http://schemas.microsoft.com/office/word/2012/wordml" xmlns:w16cex="http://schemas.microsoft.com/office/word/2018/wordml/cex" xmlns:w16cid="http://schemas.microsoft.com/office/word/2016/wordml/cid" xmlns:w16="http://schemas.microsoft.com/office/word/2018/wordml" xmlns:w16sdtdh="http://schemas.microsoft.com/office/word/2020/wordml/sdtdatahash" xmlns:w16se="http://schemas.microsoft.com/office/word/2015/wordml/symex" xmlns:wpg="http://schemas.microsoft.com/office/word/2010/wordprocessingGroup" xmlns:wpi="http://schemas.microsoft.com/office/word/2010/wordprocessingInk" xmlns:wne="http://schemas.microsoft.com/office/word/2006/wordml" xmlns:wps="http://schemas.microsoft.com/office/word/2010/wordprocessingShape" mc:Ignorable="w14 w15 w16se w16cid w16 w16cex w16sdtdh wp14">
+<w:numbering xmlns:wpc="http://schemas.microsoft.com/office/word/2010/wordprocessingCanvas" xmlns:cx="http://schemas.microsoft.com/office/drawing/2014/chartex" xmlns:cx1="http://schemas.microsoft.com/office/drawing/2015/9/8/chartex" xmlns:cx2="http://schemas.microsoft.com/office/drawing/2015/10/21/chartex" xmlns:cx3="http://schemas.microsoft.com/office/drawing/2016/5/9/chartex" xmlns:cx4="http://schemas.microsoft.com/office/drawing/2016/5/10/chartex" xmlns:cx5="http://schemas.microsoft.com/office/drawing/2016/5/11/chartex" xmlns:cx6="http://schemas.microsoft.com/office/drawing/2016/5/12/chartex" xmlns:cx7="http://schemas.microsoft.com/office/drawing/2016/5/13/chartex" xmlns:cx8="http://schemas.microsoft.com/office/drawing/2016/5/14/chartex" xmlns:mc="http://schemas.openxmlformats.org/markup-compatibility/2006" xmlns:aink="http://schemas.microsoft.com/office/drawing/2016/ink" xmlns:am3d="http://schemas.microsoft.com/office/drawing/2017/model3d" xmlns:o="urn:schemas-microsoft-com:office:office" xmlns:oel="http://schemas.microsoft.com/office/2019/extlst" xmlns:r="http://schemas.openxmlformats.org/officeDocument/2006/relationships" xmlns:m="http://schemas.openxmlformats.org/officeDocument/2006/math" xmlns:v="urn:schemas-microsoft-com:vml" xmlns:wp14="http://schemas.microsoft.com/office/word/2010/wordprocessingDrawing" xmlns:wp="http://schemas.openxmlformats.org/drawingml/2006/wordprocessingDrawing" xmlns:w10="urn:schemas-microsoft-com:office:word" xmlns:w="http://schemas.openxmlformats.org/wordprocessingml/2006/main" xmlns:w14="http://schemas.microsoft.com/office/word/2010/wordml" xmlns:w15="http://schemas.microsoft.com/office/word/2012/wordml" xmlns:w16cex="http://schemas.microsoft.com/office/word/2018/wordml/cex" xmlns:w16cid="http://schemas.microsoft.com/office/word/2016/wordml/cid" xmlns:w16="http://schemas.microsoft.com/office/word/2018/wordml" xmlns:w16du="http://schemas.microsoft.com/office/word/2023/wordml/word16du" xmlns:w16sdtdh="http://schemas.microsoft.com/office/word/2020/wordml/sdtdatahash" xmlns:w16sdtfl="http://schemas.microsoft.com/office/word/2024/wordml/sdtformatlock" xmlns:w16se="http://schemas.microsoft.com/office/word/2015/wordml/symex" xmlns:wpg="http://schemas.microsoft.com/office/word/2010/wordprocessingGroup" xmlns:wpi="http://schemas.microsoft.com/office/word/2010/wordprocessingInk" xmlns:wne="http://schemas.microsoft.com/office/word/2006/wordml" xmlns:wps="http://schemas.microsoft.com/office/word/2010/wordprocessingShape" mc:Ignorable="w14 w15 w16se w16cid w16 w16cex w16sdtdh w16sdtfl w16du wp14">
   <w:abstractNum w:abstractNumId="0" w15:restartNumberingAfterBreak="0">
     <w:nsid w:val="0E4F3126"/>
     <w:multiLevelType w:val="hybridMultilevel"/>
@@ -2916,38 +2937,38 @@
       </w:rPr>
     </w:lvl>
   </w:abstractNum>
-  <w:num w:numId="1">
+  <w:num w:numId="1" w16cid:durableId="1118839330">
     <w:abstractNumId w:val="3"/>
   </w:num>
-  <w:num w:numId="2">
+  <w:num w:numId="2" w16cid:durableId="236330864">
     <w:abstractNumId w:val="0"/>
   </w:num>
-  <w:num w:numId="3">
+  <w:num w:numId="3" w16cid:durableId="579027839">
     <w:abstractNumId w:val="5"/>
   </w:num>
-  <w:num w:numId="4">
+  <w:num w:numId="4" w16cid:durableId="1157958773">
     <w:abstractNumId w:val="1"/>
   </w:num>
-  <w:num w:numId="5">
+  <w:num w:numId="5" w16cid:durableId="1674603306">
     <w:abstractNumId w:val="7"/>
   </w:num>
-  <w:num w:numId="6">
+  <w:num w:numId="6" w16cid:durableId="375391565">
     <w:abstractNumId w:val="8"/>
   </w:num>
-  <w:num w:numId="7">
+  <w:num w:numId="7" w16cid:durableId="584076148">
     <w:abstractNumId w:val="4"/>
   </w:num>
-  <w:num w:numId="8">
+  <w:num w:numId="8" w16cid:durableId="598686850">
     <w:abstractNumId w:val="6"/>
   </w:num>
-  <w:num w:numId="9">
+  <w:num w:numId="9" w16cid:durableId="360478384">
     <w:abstractNumId w:val="2"/>
   </w:num>
 </w:numbering>
 </file>
 
 <file path=word/styles.xml><?xml version="1.0" encoding="utf-8"?>
-<w:styles xmlns:mc="http://schemas.openxmlformats.org/markup-compatibility/2006" xmlns:r="http://schemas.openxmlformats.org/officeDocument/2006/relationships" xmlns:w="http://schemas.openxmlformats.org/wordprocessingml/2006/main" xmlns:w14="http://schemas.microsoft.com/office/word/2010/wordml" xmlns:w15="http://schemas.microsoft.com/office/word/2012/wordml" xmlns:w16cex="http://schemas.microsoft.com/office/word/2018/wordml/cex" xmlns:w16cid="http://schemas.microsoft.com/office/word/2016/wordml/cid" xmlns:w16="http://schemas.microsoft.com/office/word/2018/wordml" xmlns:w16sdtdh="http://schemas.microsoft.com/office/word/2020/wordml/sdtdatahash" xmlns:w16se="http://schemas.microsoft.com/office/word/2015/wordml/symex" mc:Ignorable="w14 w15 w16se w16cid w16 w16cex w16sdtdh">
+<w:styles xmlns:mc="http://schemas.openxmlformats.org/markup-compatibility/2006" xmlns:r="http://schemas.openxmlformats.org/officeDocument/2006/relationships" xmlns:w="http://schemas.openxmlformats.org/wordprocessingml/2006/main" xmlns:w14="http://schemas.microsoft.com/office/word/2010/wordml" xmlns:w15="http://schemas.microsoft.com/office/word/2012/wordml" xmlns:w16cex="http://schemas.microsoft.com/office/word/2018/wordml/cex" xmlns:w16cid="http://schemas.microsoft.com/office/word/2016/wordml/cid" xmlns:w16="http://schemas.microsoft.com/office/word/2018/wordml" xmlns:w16du="http://schemas.microsoft.com/office/word/2023/wordml/word16du" xmlns:w16sdtdh="http://schemas.microsoft.com/office/word/2020/wordml/sdtdatahash" xmlns:w16sdtfl="http://schemas.microsoft.com/office/word/2024/wordml/sdtformatlock" xmlns:w16se="http://schemas.microsoft.com/office/word/2015/wordml/symex" mc:Ignorable="w14 w15 w16se w16cid w16 w16cex w16sdtdh w16sdtfl w16du">
   <w:docDefaults>
     <w:rPrDefault>
       <w:rPr>

</xml_diff>